<commit_message>
Additional figures and analyses
</commit_message>
<xml_diff>
--- a/Haden ECOL111 2018 Additional Figures.docx
+++ b/Haden ECOL111 2018 Additional Figures.docx
@@ -6,16 +6,6 @@
       <w:pPr>
         <w:jc w:val="center"/>
       </w:pPr>
-    </w:p>
-    <w:p>
-      <w:pPr>
-        <w:jc w:val="center"/>
-      </w:pPr>
-    </w:p>
-    <w:p>
-      <w:pPr>
-        <w:jc w:val="center"/>
-      </w:pPr>
       <w:r>
         <w:rPr>
           <w:noProof/>
@@ -23,8 +13,8 @@
         </w:rPr>
         <w:drawing>
           <wp:inline distT="0" distB="0" distL="0" distR="0">
-            <wp:extent cx="5510173" cy="3600000"/>
-            <wp:effectExtent l="19050" t="19050" r="14327" b="19500"/>
+            <wp:extent cx="5237208" cy="3420000"/>
+            <wp:effectExtent l="19050" t="19050" r="20592" b="28050"/>
             <wp:docPr id="2" name="Picture 2"/>
             <wp:cNvGraphicFramePr>
               <a:graphicFrameLocks xmlns:a="http://schemas.openxmlformats.org/drawingml/2006/main" noChangeAspect="1"/>
@@ -48,7 +38,7 @@
                   <pic:spPr bwMode="auto">
                     <a:xfrm>
                       <a:off x="0" y="0"/>
-                      <a:ext cx="5510173" cy="3600000"/>
+                      <a:ext cx="5237208" cy="3420000"/>
                     </a:xfrm>
                     <a:prstGeom prst="rect">
                       <a:avLst/>
@@ -71,17 +61,27 @@
       <w:pPr>
         <w:rPr>
           <w:b/>
-        </w:rPr>
-      </w:pPr>
-      <w:r>
-        <w:rPr>
-          <w:b/>
+          <w:sz w:val="20"/>
+        </w:rPr>
+      </w:pPr>
+      <w:r>
+        <w:rPr>
+          <w:b/>
+          <w:sz w:val="20"/>
+        </w:rPr>
+        <w:t xml:space="preserve">Figure A1: </w:t>
+      </w:r>
+      <w:r>
+        <w:rPr>
+          <w:b/>
+          <w:sz w:val="20"/>
         </w:rPr>
         <w:t>Mean cockle density (cockles/.25m</w:t>
       </w:r>
       <w:r>
         <w:rPr>
           <w:b/>
+          <w:sz w:val="20"/>
           <w:vertAlign w:val="superscript"/>
         </w:rPr>
         <w:t>2</w:t>
@@ -89,6 +89,7 @@
       <w:r>
         <w:rPr>
           <w:b/>
+          <w:sz w:val="20"/>
         </w:rPr>
         <w:t>) for the High, Mid and Low tidal zones. Error bars are +/- 1 standard error. The effect of tidal zone is significant (</w:t>
       </w:r>
@@ -96,19 +97,32 @@
         <w:rPr>
           <w:b/>
           <w:i/>
+          <w:sz w:val="20"/>
         </w:rPr>
         <w:t>F</w:t>
       </w:r>
       <w:r>
         <w:rPr>
           <w:b/>
+          <w:sz w:val="20"/>
           <w:vertAlign w:val="subscript"/>
         </w:rPr>
-        <w:t>2,21</w:t>
-      </w:r>
-      <w:r>
-        <w:rPr>
-          <w:b/>
+        <w:t>2</w:t>
+      </w:r>
+      <w:proofErr w:type="gramStart"/>
+      <w:r>
+        <w:rPr>
+          <w:b/>
+          <w:sz w:val="20"/>
+          <w:vertAlign w:val="subscript"/>
+        </w:rPr>
+        <w:t>,21</w:t>
+      </w:r>
+      <w:proofErr w:type="gramEnd"/>
+      <w:r>
+        <w:rPr>
+          <w:b/>
+          <w:sz w:val="20"/>
         </w:rPr>
         <w:t xml:space="preserve"> = 7.115; </w:t>
       </w:r>
@@ -116,24 +130,2140 @@
         <w:rPr>
           <w:b/>
           <w:i/>
+          <w:sz w:val="20"/>
         </w:rPr>
         <w:t>p</w:t>
       </w:r>
       <w:r>
         <w:rPr>
           <w:b/>
+          <w:sz w:val="20"/>
         </w:rPr>
         <w:t>=.004).</w:t>
       </w:r>
       <w:r>
         <w:rPr>
           <w:b/>
+          <w:sz w:val="20"/>
         </w:rPr>
         <w:t xml:space="preserve"> Mid and Low means are not significantly different by Tukey's HSD.</w:t>
       </w:r>
     </w:p>
-    <w:p/>
-    <w:p/>
+    <w:p>
+      <w:pPr>
+        <w:rPr>
+          <w:b/>
+        </w:rPr>
+      </w:pPr>
+    </w:p>
+    <w:p>
+      <w:pPr>
+        <w:rPr>
+          <w:b/>
+        </w:rPr>
+      </w:pPr>
+      <w:r>
+        <w:rPr>
+          <w:b/>
+          <w:noProof/>
+          <w:lang w:eastAsia="en-NZ"/>
+        </w:rPr>
+        <w:drawing>
+          <wp:inline distT="0" distB="0" distL="0" distR="0">
+            <wp:extent cx="5231600" cy="3420000"/>
+            <wp:effectExtent l="19050" t="0" r="7150" b="0"/>
+            <wp:docPr id="7" name="Picture 4"/>
+            <wp:cNvGraphicFramePr>
+              <a:graphicFrameLocks xmlns:a="http://schemas.openxmlformats.org/drawingml/2006/main" noChangeAspect="1"/>
+            </wp:cNvGraphicFramePr>
+            <a:graphic xmlns:a="http://schemas.openxmlformats.org/drawingml/2006/main">
+              <a:graphicData uri="http://schemas.openxmlformats.org/drawingml/2006/picture">
+                <pic:pic xmlns:pic="http://schemas.openxmlformats.org/drawingml/2006/picture">
+                  <pic:nvPicPr>
+                    <pic:cNvPr id="0" name="Picture 4"/>
+                    <pic:cNvPicPr>
+                      <a:picLocks noChangeAspect="1" noChangeArrowheads="1"/>
+                    </pic:cNvPicPr>
+                  </pic:nvPicPr>
+                  <pic:blipFill>
+                    <a:blip r:embed="rId7" cstate="print"/>
+                    <a:srcRect/>
+                    <a:stretch>
+                      <a:fillRect/>
+                    </a:stretch>
+                  </pic:blipFill>
+                  <pic:spPr bwMode="auto">
+                    <a:xfrm>
+                      <a:off x="0" y="0"/>
+                      <a:ext cx="5231600" cy="3420000"/>
+                    </a:xfrm>
+                    <a:prstGeom prst="rect">
+                      <a:avLst/>
+                    </a:prstGeom>
+                    <a:noFill/>
+                  </pic:spPr>
+                </pic:pic>
+              </a:graphicData>
+            </a:graphic>
+          </wp:inline>
+        </w:drawing>
+      </w:r>
+    </w:p>
+    <w:p>
+      <w:pPr>
+        <w:spacing w:before="120"/>
+        <w:rPr>
+          <w:rFonts w:cstheme="minorHAnsi"/>
+          <w:b/>
+          <w:sz w:val="18"/>
+          <w:szCs w:val="20"/>
+        </w:rPr>
+      </w:pPr>
+      <w:r>
+        <w:rPr>
+          <w:rFonts w:cstheme="minorHAnsi"/>
+          <w:b/>
+          <w:sz w:val="18"/>
+          <w:szCs w:val="20"/>
+        </w:rPr>
+        <w:t xml:space="preserve">Figure A2: </w:t>
+      </w:r>
+      <w:r>
+        <w:rPr>
+          <w:rFonts w:cstheme="minorHAnsi"/>
+          <w:b/>
+          <w:sz w:val="18"/>
+          <w:szCs w:val="20"/>
+        </w:rPr>
+        <w:t>Mean shell size (mm) for the High, Mid and Low tidal zones. Error bars are +/- 1 standard error.</w:t>
+      </w:r>
+      <w:r>
+        <w:rPr>
+          <w:rFonts w:cstheme="minorHAnsi"/>
+          <w:b/>
+          <w:sz w:val="18"/>
+          <w:szCs w:val="20"/>
+        </w:rPr>
+        <w:t xml:space="preserve"> </w:t>
+      </w:r>
+      <w:r>
+        <w:rPr>
+          <w:rFonts w:cstheme="minorHAnsi"/>
+          <w:b/>
+          <w:sz w:val="18"/>
+          <w:szCs w:val="20"/>
+        </w:rPr>
+        <w:t>The effect of tidal zone is significant (</w:t>
+      </w:r>
+      <w:r>
+        <w:rPr>
+          <w:rFonts w:cstheme="minorHAnsi"/>
+          <w:b/>
+          <w:i/>
+          <w:sz w:val="18"/>
+          <w:szCs w:val="20"/>
+        </w:rPr>
+        <w:t>F</w:t>
+      </w:r>
+      <w:r>
+        <w:rPr>
+          <w:rFonts w:cstheme="minorHAnsi"/>
+          <w:b/>
+          <w:i/>
+          <w:sz w:val="18"/>
+          <w:szCs w:val="20"/>
+          <w:vertAlign w:val="subscript"/>
+        </w:rPr>
+        <w:t>2</w:t>
+      </w:r>
+      <w:proofErr w:type="gramStart"/>
+      <w:r>
+        <w:rPr>
+          <w:rFonts w:cstheme="minorHAnsi"/>
+          <w:b/>
+          <w:i/>
+          <w:sz w:val="18"/>
+          <w:szCs w:val="20"/>
+          <w:vertAlign w:val="subscript"/>
+        </w:rPr>
+        <w:t>,3047</w:t>
+      </w:r>
+      <w:proofErr w:type="gramEnd"/>
+      <w:r>
+        <w:rPr>
+          <w:rFonts w:cstheme="minorHAnsi"/>
+          <w:b/>
+          <w:sz w:val="18"/>
+          <w:szCs w:val="20"/>
+        </w:rPr>
+        <w:t>=342.09</w:t>
+      </w:r>
+      <w:r>
+        <w:rPr>
+          <w:rFonts w:cstheme="minorHAnsi"/>
+          <w:b/>
+          <w:i/>
+          <w:sz w:val="18"/>
+          <w:szCs w:val="20"/>
+        </w:rPr>
+        <w:t>; p</w:t>
+      </w:r>
+      <w:r>
+        <w:rPr>
+          <w:rFonts w:cstheme="minorHAnsi"/>
+          <w:b/>
+          <w:sz w:val="18"/>
+          <w:szCs w:val="20"/>
+        </w:rPr>
+        <w:t>&lt;.001</w:t>
+      </w:r>
+      <w:r>
+        <w:rPr>
+          <w:rFonts w:cstheme="minorHAnsi"/>
+          <w:b/>
+          <w:sz w:val="18"/>
+          <w:szCs w:val="20"/>
+        </w:rPr>
+        <w:t xml:space="preserve">). </w:t>
+      </w:r>
+      <w:r>
+        <w:rPr>
+          <w:rFonts w:cstheme="minorHAnsi"/>
+          <w:b/>
+          <w:sz w:val="18"/>
+          <w:szCs w:val="20"/>
+        </w:rPr>
+        <w:t>All means are</w:t>
+      </w:r>
+      <w:r>
+        <w:rPr>
+          <w:rFonts w:cstheme="minorHAnsi"/>
+          <w:b/>
+          <w:sz w:val="18"/>
+          <w:szCs w:val="20"/>
+        </w:rPr>
+        <w:t xml:space="preserve"> significantly different by Tukey's HSD.</w:t>
+      </w:r>
+    </w:p>
+    <w:p>
+      <w:pPr>
+        <w:spacing w:before="120"/>
+        <w:rPr>
+          <w:rFonts w:cstheme="minorHAnsi"/>
+          <w:b/>
+          <w:sz w:val="18"/>
+          <w:szCs w:val="20"/>
+        </w:rPr>
+      </w:pPr>
+    </w:p>
+    <w:p>
+      <w:pPr>
+        <w:spacing w:before="120"/>
+        <w:rPr>
+          <w:rFonts w:cstheme="minorHAnsi"/>
+          <w:szCs w:val="24"/>
+        </w:rPr>
+      </w:pPr>
+      <w:r>
+        <w:rPr>
+          <w:rFonts w:cstheme="minorHAnsi"/>
+          <w:b/>
+          <w:szCs w:val="24"/>
+        </w:rPr>
+        <w:lastRenderedPageBreak/>
+        <w:t xml:space="preserve">Effects of Surface vs. Subsurface: </w:t>
+      </w:r>
+      <w:r>
+        <w:rPr>
+          <w:rFonts w:cstheme="minorHAnsi"/>
+          <w:szCs w:val="24"/>
+        </w:rPr>
+        <w:t>Specimen c</w:t>
+      </w:r>
+      <w:r>
+        <w:rPr>
+          <w:rFonts w:cstheme="minorHAnsi"/>
+          <w:szCs w:val="24"/>
+        </w:rPr>
+        <w:t xml:space="preserve">ollection proceeded in two phases -- cockles from the upper 2cm of substrate were counted separately as </w:t>
+      </w:r>
+      <w:r>
+        <w:rPr>
+          <w:rFonts w:cstheme="minorHAnsi"/>
+          <w:b/>
+          <w:szCs w:val="24"/>
+        </w:rPr>
+        <w:t>surface</w:t>
+      </w:r>
+      <w:r>
+        <w:rPr>
+          <w:rFonts w:cstheme="minorHAnsi"/>
+          <w:szCs w:val="24"/>
+        </w:rPr>
+        <w:t xml:space="preserve"> specimens; those from 2cm to 15cm were counted as </w:t>
+      </w:r>
+      <w:r>
+        <w:rPr>
+          <w:rFonts w:cstheme="minorHAnsi"/>
+          <w:b/>
+          <w:szCs w:val="24"/>
+        </w:rPr>
+        <w:t xml:space="preserve">subsurface </w:t>
+      </w:r>
+      <w:r>
+        <w:rPr>
+          <w:rFonts w:cstheme="minorHAnsi"/>
+          <w:szCs w:val="24"/>
+        </w:rPr>
+        <w:t>specimens</w:t>
+      </w:r>
+      <w:r>
+        <w:rPr>
+          <w:rFonts w:cstheme="minorHAnsi"/>
+          <w:b/>
+          <w:szCs w:val="24"/>
+        </w:rPr>
+        <w:t xml:space="preserve">. </w:t>
+      </w:r>
+    </w:p>
+    <w:p>
+      <w:pPr>
+        <w:spacing w:before="120"/>
+        <w:rPr>
+          <w:rFonts w:cstheme="minorHAnsi"/>
+          <w:szCs w:val="24"/>
+        </w:rPr>
+      </w:pPr>
+      <w:r>
+        <w:rPr>
+          <w:rFonts w:cstheme="minorHAnsi"/>
+          <w:b/>
+          <w:szCs w:val="24"/>
+        </w:rPr>
+        <w:t xml:space="preserve">Surface Region and Abundance: </w:t>
+      </w:r>
+      <w:r>
+        <w:rPr>
+          <w:rFonts w:cstheme="minorHAnsi"/>
+          <w:szCs w:val="24"/>
+        </w:rPr>
+        <w:t xml:space="preserve">Figure </w:t>
+      </w:r>
+      <w:r>
+        <w:rPr>
+          <w:rFonts w:cstheme="minorHAnsi"/>
+          <w:szCs w:val="24"/>
+        </w:rPr>
+        <w:t>A3</w:t>
+      </w:r>
+      <w:r>
+        <w:rPr>
+          <w:rFonts w:cstheme="minorHAnsi"/>
+          <w:szCs w:val="24"/>
+        </w:rPr>
+        <w:t xml:space="preserve"> shows a factorial plot of mean density (cockles/.25m</w:t>
+      </w:r>
+      <w:r>
+        <w:rPr>
+          <w:rFonts w:cstheme="minorHAnsi"/>
+          <w:szCs w:val="24"/>
+          <w:vertAlign w:val="superscript"/>
+        </w:rPr>
+        <w:t>2</w:t>
+      </w:r>
+      <w:r>
+        <w:rPr>
+          <w:rFonts w:cstheme="minorHAnsi"/>
+          <w:szCs w:val="24"/>
+        </w:rPr>
+        <w:t>) as a function of surface position and tidal zone.</w:t>
+      </w:r>
+      <w:r>
+        <w:rPr>
+          <w:rFonts w:cstheme="minorHAnsi"/>
+          <w:szCs w:val="24"/>
+        </w:rPr>
+        <w:t xml:space="preserve"> </w:t>
+      </w:r>
+      <w:r>
+        <w:rPr>
+          <w:rFonts w:cstheme="minorHAnsi"/>
+          <w:szCs w:val="24"/>
+        </w:rPr>
+        <w:t>A two-factor ANOVA with replication show</w:t>
+      </w:r>
+      <w:r>
+        <w:rPr>
+          <w:rFonts w:cstheme="minorHAnsi"/>
+          <w:szCs w:val="24"/>
+        </w:rPr>
+        <w:t>s</w:t>
+      </w:r>
+      <w:r>
+        <w:rPr>
+          <w:rFonts w:cstheme="minorHAnsi"/>
+          <w:szCs w:val="24"/>
+        </w:rPr>
+        <w:t xml:space="preserve"> significant main effects of surface position (</w:t>
+      </w:r>
+      <w:r>
+        <w:rPr>
+          <w:rFonts w:cstheme="minorHAnsi"/>
+          <w:i/>
+          <w:szCs w:val="24"/>
+        </w:rPr>
+        <w:t>F</w:t>
+      </w:r>
+      <w:r>
+        <w:rPr>
+          <w:rFonts w:cstheme="minorHAnsi"/>
+          <w:szCs w:val="24"/>
+        </w:rPr>
+        <w:t>=</w:t>
+      </w:r>
+      <w:r>
+        <w:rPr>
+          <w:rFonts w:cstheme="minorHAnsi"/>
+          <w:szCs w:val="24"/>
+        </w:rPr>
+        <w:t>34.29</w:t>
+      </w:r>
+      <w:r>
+        <w:rPr>
+          <w:rFonts w:cstheme="minorHAnsi"/>
+          <w:szCs w:val="24"/>
+        </w:rPr>
+        <w:t>;</w:t>
+      </w:r>
+      <w:r>
+        <w:rPr>
+          <w:rFonts w:cstheme="minorHAnsi"/>
+          <w:szCs w:val="24"/>
+        </w:rPr>
+        <w:t xml:space="preserve"> </w:t>
+      </w:r>
+      <w:r>
+        <w:rPr>
+          <w:rFonts w:cstheme="minorHAnsi"/>
+          <w:i/>
+          <w:szCs w:val="24"/>
+        </w:rPr>
+        <w:t>p</w:t>
+      </w:r>
+      <w:r>
+        <w:rPr>
+          <w:rFonts w:cstheme="minorHAnsi"/>
+          <w:szCs w:val="24"/>
+        </w:rPr>
+        <w:t>&lt;.001</w:t>
+      </w:r>
+      <w:r>
+        <w:rPr>
+          <w:rFonts w:cstheme="minorHAnsi"/>
+          <w:szCs w:val="24"/>
+        </w:rPr>
+        <w:t>) and tidal zone (</w:t>
+      </w:r>
+      <w:r>
+        <w:rPr>
+          <w:rFonts w:cstheme="minorHAnsi"/>
+          <w:i/>
+          <w:szCs w:val="24"/>
+        </w:rPr>
+        <w:t>F</w:t>
+      </w:r>
+      <w:r>
+        <w:rPr>
+          <w:rFonts w:cstheme="minorHAnsi"/>
+          <w:szCs w:val="24"/>
+        </w:rPr>
+        <w:t>=</w:t>
+      </w:r>
+      <w:r>
+        <w:rPr>
+          <w:rFonts w:cstheme="minorHAnsi"/>
+          <w:szCs w:val="24"/>
+        </w:rPr>
+        <w:t>6.9</w:t>
+      </w:r>
+      <w:r>
+        <w:rPr>
+          <w:rFonts w:cstheme="minorHAnsi"/>
+          <w:szCs w:val="24"/>
+        </w:rPr>
+        <w:t>;</w:t>
+      </w:r>
+      <w:r>
+        <w:rPr>
+          <w:rFonts w:cstheme="minorHAnsi"/>
+          <w:szCs w:val="24"/>
+        </w:rPr>
+        <w:t xml:space="preserve"> </w:t>
+      </w:r>
+      <w:r>
+        <w:rPr>
+          <w:rFonts w:cstheme="minorHAnsi"/>
+          <w:i/>
+          <w:szCs w:val="24"/>
+        </w:rPr>
+        <w:t>p</w:t>
+      </w:r>
+      <w:r>
+        <w:rPr>
+          <w:rFonts w:cstheme="minorHAnsi"/>
+          <w:szCs w:val="24"/>
+        </w:rPr>
+        <w:t>=</w:t>
+      </w:r>
+      <w:r>
+        <w:rPr>
+          <w:rFonts w:cstheme="minorHAnsi"/>
+          <w:szCs w:val="24"/>
+        </w:rPr>
+        <w:t>.003</w:t>
+      </w:r>
+      <w:r>
+        <w:rPr>
+          <w:rFonts w:cstheme="minorHAnsi"/>
+          <w:szCs w:val="24"/>
+        </w:rPr>
+        <w:t>), and a significant two-way interaction between the two factors (</w:t>
+      </w:r>
+      <w:r>
+        <w:rPr>
+          <w:rFonts w:cstheme="minorHAnsi"/>
+          <w:i/>
+          <w:szCs w:val="24"/>
+        </w:rPr>
+        <w:t>F</w:t>
+      </w:r>
+      <w:r>
+        <w:rPr>
+          <w:rFonts w:cstheme="minorHAnsi"/>
+          <w:szCs w:val="24"/>
+        </w:rPr>
+        <w:t>=</w:t>
+      </w:r>
+      <w:r>
+        <w:rPr>
+          <w:rFonts w:cstheme="minorHAnsi"/>
+          <w:szCs w:val="24"/>
+        </w:rPr>
+        <w:t>5.76</w:t>
+      </w:r>
+      <w:r>
+        <w:rPr>
+          <w:rFonts w:cstheme="minorHAnsi"/>
+          <w:szCs w:val="24"/>
+        </w:rPr>
+        <w:t>;</w:t>
+      </w:r>
+      <w:r>
+        <w:rPr>
+          <w:rFonts w:cstheme="minorHAnsi"/>
+          <w:szCs w:val="24"/>
+        </w:rPr>
+        <w:t xml:space="preserve"> </w:t>
+      </w:r>
+      <w:r>
+        <w:rPr>
+          <w:rFonts w:cstheme="minorHAnsi"/>
+          <w:i/>
+          <w:szCs w:val="24"/>
+        </w:rPr>
+        <w:t>p</w:t>
+      </w:r>
+      <w:r>
+        <w:rPr>
+          <w:rFonts w:cstheme="minorHAnsi"/>
+          <w:szCs w:val="24"/>
+        </w:rPr>
+        <w:t>=</w:t>
+      </w:r>
+      <w:r>
+        <w:rPr>
+          <w:rFonts w:cstheme="minorHAnsi"/>
+          <w:szCs w:val="24"/>
+        </w:rPr>
+        <w:t>.006</w:t>
+      </w:r>
+      <w:r>
+        <w:rPr>
+          <w:rFonts w:cstheme="minorHAnsi"/>
+          <w:szCs w:val="24"/>
+        </w:rPr>
+        <w:t xml:space="preserve">). </w:t>
+      </w:r>
+    </w:p>
+    <w:p>
+      <w:pPr>
+        <w:spacing w:before="120"/>
+        <w:rPr>
+          <w:rFonts w:cstheme="minorHAnsi"/>
+          <w:szCs w:val="24"/>
+        </w:rPr>
+      </w:pPr>
+      <w:r>
+        <w:rPr>
+          <w:rFonts w:cstheme="minorHAnsi"/>
+          <w:szCs w:val="24"/>
+        </w:rPr>
+        <w:t xml:space="preserve">The effect of tidal zone is as observed in the </w:t>
+      </w:r>
+      <w:r>
+        <w:rPr>
+          <w:rFonts w:cstheme="minorHAnsi"/>
+          <w:szCs w:val="24"/>
+        </w:rPr>
+        <w:t>combined</w:t>
+      </w:r>
+      <w:r>
+        <w:rPr>
+          <w:rFonts w:cstheme="minorHAnsi"/>
+          <w:szCs w:val="24"/>
+        </w:rPr>
+        <w:t xml:space="preserve"> analyses -- abundance is higher</w:t>
+      </w:r>
+      <w:r>
+        <w:rPr>
+          <w:rFonts w:cstheme="minorHAnsi"/>
+          <w:szCs w:val="24"/>
+        </w:rPr>
+        <w:t xml:space="preserve"> in the </w:t>
+      </w:r>
+      <w:proofErr w:type="gramStart"/>
+      <w:r>
+        <w:rPr>
+          <w:rFonts w:cstheme="minorHAnsi"/>
+          <w:szCs w:val="24"/>
+        </w:rPr>
+        <w:t>Mid</w:t>
+      </w:r>
+      <w:proofErr w:type="gramEnd"/>
+      <w:r>
+        <w:rPr>
+          <w:rFonts w:cstheme="minorHAnsi"/>
+          <w:szCs w:val="24"/>
+        </w:rPr>
+        <w:t xml:space="preserve"> and L</w:t>
+      </w:r>
+      <w:r>
+        <w:rPr>
+          <w:rFonts w:cstheme="minorHAnsi"/>
+          <w:szCs w:val="24"/>
+        </w:rPr>
+        <w:t xml:space="preserve">ow tidal zones </w:t>
+      </w:r>
+      <w:r>
+        <w:rPr>
+          <w:rFonts w:cstheme="minorHAnsi"/>
+          <w:szCs w:val="24"/>
+        </w:rPr>
+        <w:t>than in the H</w:t>
+      </w:r>
+      <w:r>
+        <w:rPr>
+          <w:rFonts w:cstheme="minorHAnsi"/>
+          <w:szCs w:val="24"/>
+        </w:rPr>
+        <w:t xml:space="preserve">igh tidal zone. </w:t>
+      </w:r>
+    </w:p>
+    <w:p>
+      <w:pPr>
+        <w:spacing w:before="120"/>
+        <w:rPr>
+          <w:rFonts w:cstheme="minorHAnsi"/>
+          <w:szCs w:val="24"/>
+        </w:rPr>
+      </w:pPr>
+      <w:r>
+        <w:rPr>
+          <w:rFonts w:cstheme="minorHAnsi"/>
+          <w:szCs w:val="24"/>
+        </w:rPr>
+        <w:t xml:space="preserve">Abundance is higher at the surface than in the subsurface. This is as expected, given that </w:t>
+      </w:r>
+      <w:r>
+        <w:rPr>
+          <w:rFonts w:cstheme="minorHAnsi"/>
+          <w:i/>
+          <w:szCs w:val="24"/>
+        </w:rPr>
+        <w:t xml:space="preserve">A. stutchburyi </w:t>
+      </w:r>
+      <w:r>
+        <w:rPr>
+          <w:rFonts w:cstheme="minorHAnsi"/>
+          <w:szCs w:val="24"/>
+        </w:rPr>
+        <w:t>is a burrowing suspension feeder. To feed successfully, these cockles must position themselves deeply enough in the sand to remain stable and avoid predation, but close enough to the surface that they are able to extend their feeding siphons into the water column.</w:t>
+      </w:r>
+    </w:p>
+    <w:p>
+      <w:pPr>
+        <w:spacing w:before="120"/>
+        <w:jc w:val="center"/>
+        <w:rPr>
+          <w:rFonts w:cstheme="minorHAnsi"/>
+          <w:b/>
+          <w:sz w:val="18"/>
+          <w:szCs w:val="20"/>
+        </w:rPr>
+      </w:pPr>
+      <w:r>
+        <w:rPr>
+          <w:rFonts w:cstheme="minorHAnsi"/>
+          <w:b/>
+          <w:noProof/>
+          <w:sz w:val="18"/>
+          <w:szCs w:val="20"/>
+          <w:lang w:eastAsia="en-NZ"/>
+        </w:rPr>
+        <w:drawing>
+          <wp:inline distT="0" distB="0" distL="0" distR="0">
+            <wp:extent cx="4957548" cy="3240000"/>
+            <wp:effectExtent l="19050" t="0" r="0" b="0"/>
+            <wp:docPr id="10" name="Picture 6"/>
+            <wp:cNvGraphicFramePr>
+              <a:graphicFrameLocks xmlns:a="http://schemas.openxmlformats.org/drawingml/2006/main" noChangeAspect="1"/>
+            </wp:cNvGraphicFramePr>
+            <a:graphic xmlns:a="http://schemas.openxmlformats.org/drawingml/2006/main">
+              <a:graphicData uri="http://schemas.openxmlformats.org/drawingml/2006/picture">
+                <pic:pic xmlns:pic="http://schemas.openxmlformats.org/drawingml/2006/picture">
+                  <pic:nvPicPr>
+                    <pic:cNvPr id="0" name="Picture 6"/>
+                    <pic:cNvPicPr>
+                      <a:picLocks noChangeAspect="1" noChangeArrowheads="1"/>
+                    </pic:cNvPicPr>
+                  </pic:nvPicPr>
+                  <pic:blipFill>
+                    <a:blip r:embed="rId8" cstate="print"/>
+                    <a:srcRect/>
+                    <a:stretch>
+                      <a:fillRect/>
+                    </a:stretch>
+                  </pic:blipFill>
+                  <pic:spPr bwMode="auto">
+                    <a:xfrm>
+                      <a:off x="0" y="0"/>
+                      <a:ext cx="4957548" cy="3240000"/>
+                    </a:xfrm>
+                    <a:prstGeom prst="rect">
+                      <a:avLst/>
+                    </a:prstGeom>
+                    <a:noFill/>
+                  </pic:spPr>
+                </pic:pic>
+              </a:graphicData>
+            </a:graphic>
+          </wp:inline>
+        </w:drawing>
+      </w:r>
+    </w:p>
+    <w:p>
+      <w:pPr>
+        <w:spacing w:before="120"/>
+        <w:rPr>
+          <w:rFonts w:cstheme="minorHAnsi"/>
+          <w:b/>
+          <w:sz w:val="18"/>
+          <w:szCs w:val="18"/>
+        </w:rPr>
+      </w:pPr>
+      <w:r>
+        <w:rPr>
+          <w:rFonts w:cstheme="minorHAnsi"/>
+          <w:b/>
+          <w:sz w:val="18"/>
+          <w:szCs w:val="18"/>
+        </w:rPr>
+        <w:t xml:space="preserve">Figure </w:t>
+      </w:r>
+      <w:r>
+        <w:rPr>
+          <w:rFonts w:cstheme="minorHAnsi"/>
+          <w:b/>
+          <w:sz w:val="18"/>
+          <w:szCs w:val="18"/>
+        </w:rPr>
+        <w:t>A3</w:t>
+      </w:r>
+      <w:r>
+        <w:rPr>
+          <w:rFonts w:cstheme="minorHAnsi"/>
+          <w:b/>
+          <w:sz w:val="18"/>
+          <w:szCs w:val="18"/>
+        </w:rPr>
+        <w:t>: Mean abundance by surface region and tidal zone.</w:t>
+      </w:r>
+      <w:r>
+        <w:rPr>
+          <w:rFonts w:cstheme="minorHAnsi"/>
+          <w:b/>
+          <w:sz w:val="18"/>
+          <w:szCs w:val="18"/>
+        </w:rPr>
+        <w:t xml:space="preserve"> The two main effects and interaction are all significant (</w:t>
+      </w:r>
+      <w:r>
+        <w:rPr>
+          <w:rFonts w:cstheme="minorHAnsi"/>
+          <w:b/>
+          <w:i/>
+          <w:sz w:val="18"/>
+          <w:szCs w:val="18"/>
+        </w:rPr>
+        <w:t xml:space="preserve">p &lt; </w:t>
+      </w:r>
+      <w:r>
+        <w:rPr>
+          <w:rFonts w:cstheme="minorHAnsi"/>
+          <w:b/>
+          <w:sz w:val="18"/>
+          <w:szCs w:val="18"/>
+        </w:rPr>
+        <w:t>.01)</w:t>
+      </w:r>
+    </w:p>
+    <w:p>
+      <w:pPr>
+        <w:spacing w:before="120"/>
+        <w:rPr>
+          <w:rFonts w:cstheme="minorHAnsi"/>
+          <w:szCs w:val="24"/>
+        </w:rPr>
+      </w:pPr>
+      <w:r>
+        <w:rPr>
+          <w:rFonts w:cstheme="minorHAnsi"/>
+          <w:b/>
+          <w:szCs w:val="24"/>
+        </w:rPr>
+        <w:t>Surface Region and Size:</w:t>
+      </w:r>
+      <w:r>
+        <w:rPr>
+          <w:rFonts w:cstheme="minorHAnsi"/>
+          <w:szCs w:val="24"/>
+        </w:rPr>
+        <w:t xml:space="preserve"> As noted above, cockles cannot feed if they position themselves where their feeding siphons cannot reach the substrate surface. One might expect, therefore, that cockles in the subsurface will be, in general, among the larger specimens. This pattern does not, however, appear in our data. Mean cockle sizes are essentially the same for the surface and subsurface regions (</w:t>
+      </w:r>
+      <w:proofErr w:type="spellStart"/>
+      <w:r>
+        <w:rPr>
+          <w:rFonts w:cstheme="minorHAnsi"/>
+          <w:bCs/>
+          <w:i/>
+          <w:szCs w:val="24"/>
+        </w:rPr>
+        <w:t>x̄</w:t>
+      </w:r>
+      <w:r>
+        <w:rPr>
+          <w:rFonts w:cstheme="minorHAnsi"/>
+          <w:bCs/>
+          <w:i/>
+          <w:szCs w:val="24"/>
+          <w:vertAlign w:val="subscript"/>
+        </w:rPr>
+        <w:t>surface</w:t>
+      </w:r>
+      <w:proofErr w:type="spellEnd"/>
+      <w:r>
+        <w:rPr>
+          <w:rFonts w:cstheme="minorHAnsi"/>
+          <w:bCs/>
+          <w:szCs w:val="24"/>
+        </w:rPr>
+        <w:t xml:space="preserve"> = 23.72, s = 8.84</w:t>
+      </w:r>
+      <w:proofErr w:type="gramStart"/>
+      <w:r>
+        <w:rPr>
+          <w:rFonts w:cstheme="minorHAnsi"/>
+          <w:bCs/>
+          <w:szCs w:val="24"/>
+        </w:rPr>
+        <w:t xml:space="preserve">; </w:t>
+      </w:r>
+      <w:r>
+        <w:rPr>
+          <w:rFonts w:cstheme="minorHAnsi"/>
+          <w:b/>
+          <w:bCs/>
+          <w:szCs w:val="24"/>
+        </w:rPr>
+        <w:t xml:space="preserve"> </w:t>
+      </w:r>
+      <w:proofErr w:type="spellStart"/>
+      <w:r>
+        <w:rPr>
+          <w:rFonts w:cstheme="minorHAnsi"/>
+          <w:bCs/>
+          <w:i/>
+          <w:szCs w:val="24"/>
+        </w:rPr>
+        <w:t>x</w:t>
+      </w:r>
+      <w:proofErr w:type="gramEnd"/>
+      <w:r>
+        <w:rPr>
+          <w:rFonts w:cstheme="minorHAnsi"/>
+          <w:bCs/>
+          <w:i/>
+          <w:szCs w:val="24"/>
+        </w:rPr>
+        <w:t>̄</w:t>
+      </w:r>
+      <w:r>
+        <w:rPr>
+          <w:rFonts w:cstheme="minorHAnsi"/>
+          <w:bCs/>
+          <w:i/>
+          <w:szCs w:val="24"/>
+          <w:vertAlign w:val="subscript"/>
+        </w:rPr>
+        <w:t>subsurface</w:t>
+      </w:r>
+      <w:proofErr w:type="spellEnd"/>
+      <w:r>
+        <w:rPr>
+          <w:rFonts w:cstheme="minorHAnsi"/>
+          <w:bCs/>
+          <w:szCs w:val="24"/>
+        </w:rPr>
+        <w:t xml:space="preserve"> = 23.63, s= 8.54; ns by t-test, </w:t>
+      </w:r>
+      <w:r>
+        <w:rPr>
+          <w:rFonts w:cstheme="minorHAnsi"/>
+          <w:bCs/>
+          <w:i/>
+          <w:szCs w:val="24"/>
+        </w:rPr>
+        <w:t>p</w:t>
+      </w:r>
+      <w:r>
+        <w:rPr>
+          <w:rFonts w:cstheme="minorHAnsi"/>
+          <w:bCs/>
+          <w:szCs w:val="24"/>
+        </w:rPr>
+        <w:t>=.794). The general distributions of size within the regions are also very similar, allowing for the overall lower density in the subsurface region.</w:t>
+      </w:r>
+      <w:r>
+        <w:rPr>
+          <w:rFonts w:cstheme="minorHAnsi"/>
+          <w:b/>
+          <w:bCs/>
+          <w:szCs w:val="24"/>
+        </w:rPr>
+        <w:t xml:space="preserve"> </w:t>
+      </w:r>
+      <w:r>
+        <w:rPr>
+          <w:rFonts w:cstheme="minorHAnsi"/>
+          <w:szCs w:val="24"/>
+        </w:rPr>
+        <w:t xml:space="preserve">Figure </w:t>
+      </w:r>
+      <w:r>
+        <w:rPr>
+          <w:rFonts w:cstheme="minorHAnsi"/>
+          <w:szCs w:val="24"/>
+        </w:rPr>
+        <w:t>A4</w:t>
+      </w:r>
+      <w:r>
+        <w:rPr>
+          <w:rFonts w:cstheme="minorHAnsi"/>
+          <w:szCs w:val="24"/>
+        </w:rPr>
+        <w:t xml:space="preserve"> shows the distributions of cockles, by size, for the surface and subsurface regions. Both regions show approximately the same bimodal shape, with modes at 10mm and 26mm. As cockles less then 20mm in size will be unable to feed when positioned in the subsurface as defined (because their siphons cannot extend into the water column), there is no clear </w:t>
+      </w:r>
+      <w:r>
+        <w:rPr>
+          <w:rFonts w:cstheme="minorHAnsi"/>
+          <w:szCs w:val="24"/>
+        </w:rPr>
+        <w:lastRenderedPageBreak/>
+        <w:t>adaptive reason for these small cockles to intentionally position themselves in the subsurface region. One concludes, therefore, that the subsurface region may be entered only inadvertently, and that whatever events cause this movement occur fairly uniformly across the full cockle population.</w:t>
+      </w:r>
+    </w:p>
+    <w:p>
+      <w:pPr>
+        <w:spacing w:before="120"/>
+        <w:jc w:val="center"/>
+        <w:rPr>
+          <w:rFonts w:cstheme="minorHAnsi"/>
+          <w:szCs w:val="24"/>
+        </w:rPr>
+      </w:pPr>
+      <w:r>
+        <w:rPr>
+          <w:rFonts w:cstheme="minorHAnsi"/>
+          <w:noProof/>
+          <w:szCs w:val="24"/>
+          <w:lang w:eastAsia="en-NZ"/>
+        </w:rPr>
+        <w:drawing>
+          <wp:inline distT="0" distB="0" distL="0" distR="0">
+            <wp:extent cx="4957548" cy="3240000"/>
+            <wp:effectExtent l="19050" t="0" r="0" b="0"/>
+            <wp:docPr id="13" name="Picture 9"/>
+            <wp:cNvGraphicFramePr>
+              <a:graphicFrameLocks xmlns:a="http://schemas.openxmlformats.org/drawingml/2006/main" noChangeAspect="1"/>
+            </wp:cNvGraphicFramePr>
+            <a:graphic xmlns:a="http://schemas.openxmlformats.org/drawingml/2006/main">
+              <a:graphicData uri="http://schemas.openxmlformats.org/drawingml/2006/picture">
+                <pic:pic xmlns:pic="http://schemas.openxmlformats.org/drawingml/2006/picture">
+                  <pic:nvPicPr>
+                    <pic:cNvPr id="0" name="Picture 9"/>
+                    <pic:cNvPicPr>
+                      <a:picLocks noChangeAspect="1" noChangeArrowheads="1"/>
+                    </pic:cNvPicPr>
+                  </pic:nvPicPr>
+                  <pic:blipFill>
+                    <a:blip r:embed="rId9" cstate="print"/>
+                    <a:srcRect/>
+                    <a:stretch>
+                      <a:fillRect/>
+                    </a:stretch>
+                  </pic:blipFill>
+                  <pic:spPr bwMode="auto">
+                    <a:xfrm>
+                      <a:off x="0" y="0"/>
+                      <a:ext cx="4957548" cy="3240000"/>
+                    </a:xfrm>
+                    <a:prstGeom prst="rect">
+                      <a:avLst/>
+                    </a:prstGeom>
+                    <a:noFill/>
+                  </pic:spPr>
+                </pic:pic>
+              </a:graphicData>
+            </a:graphic>
+          </wp:inline>
+        </w:drawing>
+      </w:r>
+    </w:p>
+    <w:p>
+      <w:pPr>
+        <w:spacing w:before="120"/>
+        <w:rPr>
+          <w:rFonts w:cstheme="minorHAnsi"/>
+          <w:b/>
+          <w:sz w:val="20"/>
+          <w:szCs w:val="18"/>
+        </w:rPr>
+      </w:pPr>
+      <w:r>
+        <w:rPr>
+          <w:rFonts w:cstheme="minorHAnsi"/>
+          <w:b/>
+          <w:sz w:val="20"/>
+          <w:szCs w:val="18"/>
+        </w:rPr>
+        <w:t xml:space="preserve">Figure </w:t>
+      </w:r>
+      <w:r>
+        <w:rPr>
+          <w:rFonts w:cstheme="minorHAnsi"/>
+          <w:b/>
+          <w:sz w:val="20"/>
+          <w:szCs w:val="18"/>
+        </w:rPr>
+        <w:t>A4</w:t>
+      </w:r>
+      <w:r>
+        <w:rPr>
+          <w:rFonts w:cstheme="minorHAnsi"/>
+          <w:b/>
+          <w:sz w:val="20"/>
+          <w:szCs w:val="18"/>
+        </w:rPr>
+        <w:t>: Frequency distribution of shell size for surface and subsurface regions</w:t>
+      </w:r>
+    </w:p>
+    <w:p>
+      <w:pPr>
+        <w:rPr>
+          <w:rFonts w:cstheme="minorHAnsi"/>
+          <w:b/>
+          <w:sz w:val="18"/>
+          <w:szCs w:val="18"/>
+        </w:rPr>
+      </w:pPr>
+      <w:r>
+        <w:rPr>
+          <w:rFonts w:cstheme="minorHAnsi"/>
+          <w:b/>
+          <w:sz w:val="18"/>
+          <w:szCs w:val="18"/>
+        </w:rPr>
+        <w:br w:type="page"/>
+      </w:r>
+    </w:p>
+    <w:p>
+      <w:pPr>
+        <w:spacing w:before="120"/>
+        <w:rPr>
+          <w:rFonts w:cstheme="minorHAnsi"/>
+          <w:b/>
+          <w:szCs w:val="24"/>
+        </w:rPr>
+      </w:pPr>
+      <w:r>
+        <w:rPr>
+          <w:rFonts w:cstheme="minorHAnsi"/>
+          <w:b/>
+          <w:szCs w:val="24"/>
+        </w:rPr>
+        <w:lastRenderedPageBreak/>
+        <w:t>Feeding Rates</w:t>
+      </w:r>
+      <w:r>
+        <w:rPr>
+          <w:rFonts w:cstheme="minorHAnsi"/>
+          <w:b/>
+          <w:szCs w:val="24"/>
+        </w:rPr>
+        <w:t xml:space="preserve">: </w:t>
+      </w:r>
+    </w:p>
+    <w:p>
+      <w:pPr>
+        <w:spacing w:before="120"/>
+        <w:jc w:val="center"/>
+        <w:rPr>
+          <w:rFonts w:cstheme="minorHAnsi"/>
+          <w:b/>
+          <w:sz w:val="18"/>
+          <w:szCs w:val="18"/>
+        </w:rPr>
+      </w:pPr>
+      <w:r>
+        <w:rPr>
+          <w:rFonts w:cstheme="minorHAnsi"/>
+          <w:b/>
+          <w:noProof/>
+          <w:szCs w:val="24"/>
+          <w:lang w:eastAsia="en-NZ"/>
+        </w:rPr>
+        <w:drawing>
+          <wp:inline distT="0" distB="0" distL="0" distR="0">
+            <wp:extent cx="2986476" cy="2160000"/>
+            <wp:effectExtent l="19050" t="0" r="4374" b="0"/>
+            <wp:docPr id="1" name="Picture 2"/>
+            <wp:cNvGraphicFramePr>
+              <a:graphicFrameLocks xmlns:a="http://schemas.openxmlformats.org/drawingml/2006/main" noChangeAspect="1"/>
+            </wp:cNvGraphicFramePr>
+            <a:graphic xmlns:a="http://schemas.openxmlformats.org/drawingml/2006/main">
+              <a:graphicData uri="http://schemas.openxmlformats.org/drawingml/2006/picture">
+                <pic:pic xmlns:pic="http://schemas.openxmlformats.org/drawingml/2006/picture">
+                  <pic:nvPicPr>
+                    <pic:cNvPr id="0" name="Picture 2"/>
+                    <pic:cNvPicPr>
+                      <a:picLocks noChangeAspect="1" noChangeArrowheads="1"/>
+                    </pic:cNvPicPr>
+                  </pic:nvPicPr>
+                  <pic:blipFill>
+                    <a:blip r:embed="rId10" cstate="print"/>
+                    <a:srcRect/>
+                    <a:stretch>
+                      <a:fillRect/>
+                    </a:stretch>
+                  </pic:blipFill>
+                  <pic:spPr bwMode="auto">
+                    <a:xfrm>
+                      <a:off x="0" y="0"/>
+                      <a:ext cx="2986476" cy="2160000"/>
+                    </a:xfrm>
+                    <a:prstGeom prst="rect">
+                      <a:avLst/>
+                    </a:prstGeom>
+                    <a:noFill/>
+                  </pic:spPr>
+                </pic:pic>
+              </a:graphicData>
+            </a:graphic>
+          </wp:inline>
+        </w:drawing>
+      </w:r>
+    </w:p>
+    <w:p>
+      <w:pPr>
+        <w:ind w:left="360"/>
+        <w:rPr>
+          <w:rFonts w:cstheme="minorHAnsi"/>
+          <w:b/>
+          <w:sz w:val="20"/>
+          <w:szCs w:val="20"/>
+        </w:rPr>
+      </w:pPr>
+      <w:r>
+        <w:rPr>
+          <w:rFonts w:cstheme="minorHAnsi"/>
+          <w:b/>
+          <w:sz w:val="20"/>
+          <w:szCs w:val="20"/>
+        </w:rPr>
+        <w:t xml:space="preserve">Figure </w:t>
+      </w:r>
+      <w:r>
+        <w:rPr>
+          <w:rFonts w:cstheme="minorHAnsi"/>
+          <w:b/>
+          <w:sz w:val="20"/>
+          <w:szCs w:val="20"/>
+        </w:rPr>
+        <w:t>A5</w:t>
+      </w:r>
+      <w:r>
+        <w:rPr>
+          <w:rFonts w:cstheme="minorHAnsi"/>
+          <w:b/>
+          <w:sz w:val="20"/>
+          <w:szCs w:val="20"/>
+        </w:rPr>
+        <w:t xml:space="preserve">: Mean cockle feeding rate by tidal zone. Units are </w:t>
+      </w:r>
+      <w:proofErr w:type="spellStart"/>
+      <w:r>
+        <w:rPr>
+          <w:rFonts w:cstheme="minorHAnsi"/>
+          <w:b/>
+          <w:sz w:val="20"/>
+          <w:szCs w:val="20"/>
+        </w:rPr>
+        <w:t>g</w:t>
+      </w:r>
+      <w:r>
+        <w:rPr>
+          <w:rFonts w:cstheme="minorHAnsi"/>
+          <w:b/>
+          <w:sz w:val="20"/>
+          <w:szCs w:val="20"/>
+          <w:vertAlign w:val="subscript"/>
+        </w:rPr>
+        <w:t>Carbon</w:t>
+      </w:r>
+      <w:proofErr w:type="spellEnd"/>
+      <w:r>
+        <w:rPr>
+          <w:rFonts w:cstheme="minorHAnsi"/>
+          <w:b/>
+          <w:sz w:val="20"/>
+          <w:szCs w:val="20"/>
+        </w:rPr>
+        <w:t>/L/h/</w:t>
+      </w:r>
+      <w:proofErr w:type="spellStart"/>
+      <w:r>
+        <w:rPr>
+          <w:rFonts w:cstheme="minorHAnsi"/>
+          <w:b/>
+          <w:sz w:val="20"/>
+          <w:szCs w:val="20"/>
+        </w:rPr>
+        <w:t>g</w:t>
+      </w:r>
+      <w:r>
+        <w:rPr>
+          <w:rFonts w:cstheme="minorHAnsi"/>
+          <w:b/>
+          <w:sz w:val="20"/>
+          <w:szCs w:val="20"/>
+          <w:vertAlign w:val="subscript"/>
+        </w:rPr>
+        <w:t>cockle</w:t>
+      </w:r>
+      <w:proofErr w:type="spellEnd"/>
+      <w:r>
+        <w:rPr>
+          <w:rFonts w:cstheme="minorHAnsi"/>
+          <w:b/>
+          <w:sz w:val="20"/>
+          <w:szCs w:val="20"/>
+          <w:vertAlign w:val="subscript"/>
+        </w:rPr>
+        <w:t xml:space="preserve"> weight. </w:t>
+      </w:r>
+      <w:r>
+        <w:rPr>
+          <w:rFonts w:cstheme="minorHAnsi"/>
+          <w:b/>
+          <w:sz w:val="20"/>
+          <w:szCs w:val="20"/>
+        </w:rPr>
+        <w:t xml:space="preserve">Error bars are </w:t>
+      </w:r>
+      <w:r>
+        <w:rPr>
+          <w:rFonts w:cstheme="minorHAnsi"/>
+          <w:b/>
+          <w:sz w:val="20"/>
+          <w:szCs w:val="20"/>
+        </w:rPr>
+        <w:t xml:space="preserve">+/- </w:t>
+      </w:r>
+      <w:r>
+        <w:rPr>
+          <w:rFonts w:cstheme="minorHAnsi"/>
+          <w:b/>
+          <w:sz w:val="20"/>
+          <w:szCs w:val="20"/>
+        </w:rPr>
+        <w:t xml:space="preserve">one </w:t>
+      </w:r>
+      <w:r>
+        <w:rPr>
+          <w:rFonts w:cstheme="minorHAnsi"/>
+          <w:b/>
+          <w:sz w:val="20"/>
+          <w:szCs w:val="20"/>
+        </w:rPr>
+        <w:t>standard error of the mean</w:t>
+      </w:r>
+      <w:r>
+        <w:rPr>
+          <w:rFonts w:cstheme="minorHAnsi"/>
+          <w:b/>
+          <w:sz w:val="20"/>
+          <w:szCs w:val="20"/>
+        </w:rPr>
+        <w:t>.</w:t>
+      </w:r>
+      <w:r>
+        <w:rPr>
+          <w:rFonts w:cstheme="minorHAnsi"/>
+          <w:b/>
+          <w:sz w:val="20"/>
+          <w:szCs w:val="20"/>
+        </w:rPr>
+        <w:t xml:space="preserve"> The main effect of tidal zone is not significant (</w:t>
+      </w:r>
+      <w:r>
+        <w:rPr>
+          <w:rFonts w:cstheme="minorHAnsi"/>
+          <w:b/>
+          <w:i/>
+          <w:sz w:val="20"/>
+          <w:szCs w:val="20"/>
+        </w:rPr>
+        <w:t>F</w:t>
+      </w:r>
+      <w:r>
+        <w:rPr>
+          <w:rFonts w:cstheme="minorHAnsi"/>
+          <w:b/>
+          <w:sz w:val="20"/>
+          <w:szCs w:val="20"/>
+          <w:vertAlign w:val="subscript"/>
+        </w:rPr>
+        <w:t>2</w:t>
+      </w:r>
+      <w:proofErr w:type="gramStart"/>
+      <w:r>
+        <w:rPr>
+          <w:rFonts w:cstheme="minorHAnsi"/>
+          <w:b/>
+          <w:sz w:val="20"/>
+          <w:szCs w:val="20"/>
+          <w:vertAlign w:val="subscript"/>
+        </w:rPr>
+        <w:t>,10</w:t>
+      </w:r>
+      <w:proofErr w:type="gramEnd"/>
+      <w:r>
+        <w:rPr>
+          <w:rFonts w:cstheme="minorHAnsi"/>
+          <w:b/>
+          <w:sz w:val="20"/>
+          <w:szCs w:val="20"/>
+        </w:rPr>
+        <w:t xml:space="preserve"> = 2.69; </w:t>
+      </w:r>
+      <w:r>
+        <w:rPr>
+          <w:rFonts w:cstheme="minorHAnsi"/>
+          <w:b/>
+          <w:i/>
+          <w:sz w:val="20"/>
+          <w:szCs w:val="20"/>
+        </w:rPr>
+        <w:t>p</w:t>
+      </w:r>
+      <w:r>
+        <w:rPr>
+          <w:rFonts w:cstheme="minorHAnsi"/>
+          <w:b/>
+          <w:sz w:val="20"/>
+          <w:szCs w:val="20"/>
+        </w:rPr>
+        <w:t>=</w:t>
+      </w:r>
+      <w:r>
+        <w:rPr>
+          <w:rFonts w:cstheme="minorHAnsi"/>
+          <w:b/>
+          <w:sz w:val="20"/>
+          <w:szCs w:val="20"/>
+        </w:rPr>
+        <w:t>0</w:t>
+      </w:r>
+      <w:r>
+        <w:rPr>
+          <w:rFonts w:cstheme="minorHAnsi"/>
+          <w:b/>
+          <w:sz w:val="20"/>
+          <w:szCs w:val="20"/>
+        </w:rPr>
+        <w:t>.11</w:t>
+      </w:r>
+      <w:r>
+        <w:rPr>
+          <w:rFonts w:cstheme="minorHAnsi"/>
+          <w:b/>
+          <w:sz w:val="20"/>
+          <w:szCs w:val="20"/>
+        </w:rPr>
+        <w:t>)</w:t>
+      </w:r>
+    </w:p>
+    <w:p>
+      <w:pPr>
+        <w:rPr>
+          <w:rFonts w:cstheme="minorHAnsi"/>
+          <w:szCs w:val="24"/>
+        </w:rPr>
+      </w:pPr>
+      <w:r>
+        <w:rPr>
+          <w:rFonts w:cstheme="minorHAnsi"/>
+          <w:sz w:val="20"/>
+          <w:szCs w:val="24"/>
+        </w:rPr>
+        <w:t>The apparent trend -- that feeding rates are higher in the mid and low tidal zones than in the high zone, is not significant (</w:t>
+      </w:r>
+      <w:r>
+        <w:rPr>
+          <w:rFonts w:cstheme="minorHAnsi"/>
+          <w:i/>
+          <w:sz w:val="20"/>
+          <w:szCs w:val="24"/>
+        </w:rPr>
+        <w:t>F</w:t>
+      </w:r>
+      <w:r>
+        <w:rPr>
+          <w:rFonts w:cstheme="minorHAnsi"/>
+          <w:sz w:val="20"/>
+          <w:szCs w:val="24"/>
+          <w:vertAlign w:val="subscript"/>
+        </w:rPr>
+        <w:t>2</w:t>
+      </w:r>
+      <w:proofErr w:type="gramStart"/>
+      <w:r>
+        <w:rPr>
+          <w:rFonts w:cstheme="minorHAnsi"/>
+          <w:sz w:val="20"/>
+          <w:szCs w:val="24"/>
+          <w:vertAlign w:val="subscript"/>
+        </w:rPr>
+        <w:t>,10</w:t>
+      </w:r>
+      <w:proofErr w:type="gramEnd"/>
+      <w:r>
+        <w:rPr>
+          <w:rFonts w:cstheme="minorHAnsi"/>
+          <w:sz w:val="20"/>
+          <w:szCs w:val="24"/>
+        </w:rPr>
+        <w:t xml:space="preserve"> = 2.69; </w:t>
+      </w:r>
+      <w:r>
+        <w:rPr>
+          <w:rFonts w:cstheme="minorHAnsi"/>
+          <w:i/>
+          <w:sz w:val="20"/>
+          <w:szCs w:val="24"/>
+        </w:rPr>
+        <w:t>p</w:t>
+      </w:r>
+      <w:r>
+        <w:rPr>
+          <w:rFonts w:cstheme="minorHAnsi"/>
+          <w:sz w:val="20"/>
+          <w:szCs w:val="24"/>
+        </w:rPr>
+        <w:t>=</w:t>
+      </w:r>
+      <w:r>
+        <w:rPr>
+          <w:rFonts w:cstheme="minorHAnsi"/>
+          <w:sz w:val="20"/>
+          <w:szCs w:val="24"/>
+        </w:rPr>
+        <w:t>0</w:t>
+      </w:r>
+      <w:r>
+        <w:rPr>
+          <w:rFonts w:cstheme="minorHAnsi"/>
+          <w:sz w:val="20"/>
+          <w:szCs w:val="24"/>
+        </w:rPr>
+        <w:t xml:space="preserve">.11). Because of the very small sample sizes (only 13 values in total), it is worth considering alternative analyses. A primary concern for use of ANOVA on these data is that the normality assumption cannot be verified. Violations of normality can lead to erroneous ANOVA results. Because of the small size of this data set, we can assess the robustness of the ANOVA by using a </w:t>
+      </w:r>
+      <w:r>
+        <w:rPr>
+          <w:rFonts w:cstheme="minorHAnsi"/>
+          <w:sz w:val="20"/>
+          <w:szCs w:val="24"/>
+        </w:rPr>
+        <w:t>permutation testing</w:t>
+      </w:r>
+      <w:r>
+        <w:rPr>
+          <w:rFonts w:cstheme="minorHAnsi"/>
+          <w:sz w:val="20"/>
+          <w:szCs w:val="24"/>
+        </w:rPr>
+        <w:t xml:space="preserve"> process to generate an estimate of the sampling distribution for F. In this technique, one assumes that the available data points constitute the entire data distribution. A large number of trials are run in which the data points are randomly assigned to conditions (maintaining the group </w:t>
+      </w:r>
+      <w:r>
+        <w:rPr>
+          <w:rFonts w:cstheme="minorHAnsi"/>
+          <w:i/>
+          <w:sz w:val="20"/>
+          <w:szCs w:val="24"/>
+        </w:rPr>
+        <w:t>n</w:t>
+      </w:r>
+      <w:r>
+        <w:rPr>
+          <w:rFonts w:cstheme="minorHAnsi"/>
+          <w:sz w:val="20"/>
+          <w:szCs w:val="24"/>
+        </w:rPr>
+        <w:t xml:space="preserve"> of 4, 4, and 5 for High, Mid and Low respectively), and an observed F is computed. The resulting values comprise a sampling distribution of F for these data with H0: </w:t>
+      </w:r>
+      <w:proofErr w:type="spellStart"/>
+      <w:r>
+        <w:rPr>
+          <w:rFonts w:ascii="Arial" w:hAnsi="Arial" w:cs="Arial"/>
+          <w:sz w:val="20"/>
+          <w:szCs w:val="24"/>
+        </w:rPr>
+        <w:t>μ</w:t>
+      </w:r>
+      <w:r>
+        <w:rPr>
+          <w:rFonts w:cstheme="minorHAnsi"/>
+          <w:sz w:val="20"/>
+          <w:szCs w:val="24"/>
+          <w:vertAlign w:val="subscript"/>
+        </w:rPr>
+        <w:t>High</w:t>
+      </w:r>
+      <w:proofErr w:type="spellEnd"/>
+      <w:r>
+        <w:rPr>
+          <w:rFonts w:cstheme="minorHAnsi"/>
+          <w:sz w:val="20"/>
+          <w:szCs w:val="24"/>
+        </w:rPr>
+        <w:t xml:space="preserve"> = </w:t>
+      </w:r>
+      <w:proofErr w:type="spellStart"/>
+      <w:r>
+        <w:rPr>
+          <w:rFonts w:cstheme="minorHAnsi"/>
+          <w:sz w:val="20"/>
+          <w:szCs w:val="24"/>
+        </w:rPr>
+        <w:t>μ</w:t>
+      </w:r>
+      <w:r>
+        <w:rPr>
+          <w:rFonts w:cstheme="minorHAnsi"/>
+          <w:sz w:val="20"/>
+          <w:szCs w:val="24"/>
+          <w:vertAlign w:val="subscript"/>
+        </w:rPr>
+        <w:t>Mid</w:t>
+      </w:r>
+      <w:proofErr w:type="spellEnd"/>
+      <w:r>
+        <w:rPr>
+          <w:rFonts w:cstheme="minorHAnsi"/>
+          <w:sz w:val="20"/>
+          <w:szCs w:val="24"/>
+        </w:rPr>
+        <w:t xml:space="preserve"> = </w:t>
+      </w:r>
+      <w:proofErr w:type="spellStart"/>
+      <w:r>
+        <w:rPr>
+          <w:rFonts w:cstheme="minorHAnsi"/>
+          <w:sz w:val="20"/>
+          <w:szCs w:val="24"/>
+        </w:rPr>
+        <w:t>μ</w:t>
+      </w:r>
+      <w:r>
+        <w:rPr>
+          <w:rFonts w:cstheme="minorHAnsi"/>
+          <w:sz w:val="20"/>
+          <w:szCs w:val="24"/>
+          <w:vertAlign w:val="subscript"/>
+        </w:rPr>
+        <w:t>Low</w:t>
+      </w:r>
+      <w:proofErr w:type="spellEnd"/>
+      <w:r>
+        <w:rPr>
+          <w:rFonts w:cstheme="minorHAnsi"/>
+          <w:sz w:val="20"/>
+          <w:szCs w:val="24"/>
+        </w:rPr>
+        <w:t>. One can then use the value of the distribution which cuts off the upper α proportion as an adjusted critical value for F. The analysis as described was performed in R 3.4.4 using 10000 random permutations of the 13 observed data points. The generated sampling distri</w:t>
+      </w:r>
+      <w:r>
+        <w:rPr>
+          <w:rFonts w:cstheme="minorHAnsi"/>
+          <w:sz w:val="20"/>
+          <w:szCs w:val="24"/>
+        </w:rPr>
+        <w:t>bution of F is shown in Figure A6</w:t>
+      </w:r>
+      <w:r>
+        <w:rPr>
+          <w:rFonts w:cstheme="minorHAnsi"/>
+          <w:sz w:val="20"/>
+          <w:szCs w:val="24"/>
+        </w:rPr>
+        <w:t>. The value in this distribution which equals or exceed 95% of the scores (i.e. the generated F-critical) is 3.12. Our observed F of 2.69 does not exceed this value (the cumulative frequency of 2.679 is .92), so we again fail to reject H0. We can assume that the original ANOVA is at least moderately robust against violations of normality in the data.</w:t>
+      </w:r>
+    </w:p>
+    <w:p>
+      <w:pPr>
+        <w:ind w:left="360"/>
+        <w:jc w:val="center"/>
+        <w:rPr>
+          <w:rFonts w:cstheme="minorHAnsi"/>
+          <w:b/>
+          <w:sz w:val="20"/>
+          <w:szCs w:val="20"/>
+        </w:rPr>
+      </w:pPr>
+      <w:r>
+        <w:rPr>
+          <w:rFonts w:cstheme="minorHAnsi"/>
+          <w:b/>
+          <w:noProof/>
+          <w:sz w:val="20"/>
+          <w:szCs w:val="20"/>
+          <w:lang w:eastAsia="en-NZ"/>
+        </w:rPr>
+        <w:drawing>
+          <wp:inline distT="0" distB="0" distL="0" distR="0">
+            <wp:extent cx="3199595" cy="2088000"/>
+            <wp:effectExtent l="19050" t="0" r="805" b="0"/>
+            <wp:docPr id="3" name="Picture 3"/>
+            <wp:cNvGraphicFramePr>
+              <a:graphicFrameLocks xmlns:a="http://schemas.openxmlformats.org/drawingml/2006/main" noChangeAspect="1"/>
+            </wp:cNvGraphicFramePr>
+            <a:graphic xmlns:a="http://schemas.openxmlformats.org/drawingml/2006/main">
+              <a:graphicData uri="http://schemas.openxmlformats.org/drawingml/2006/picture">
+                <pic:pic xmlns:pic="http://schemas.openxmlformats.org/drawingml/2006/picture">
+                  <pic:nvPicPr>
+                    <pic:cNvPr id="0" name="Picture 3"/>
+                    <pic:cNvPicPr>
+                      <a:picLocks noChangeAspect="1" noChangeArrowheads="1"/>
+                    </pic:cNvPicPr>
+                  </pic:nvPicPr>
+                  <pic:blipFill>
+                    <a:blip r:embed="rId11" cstate="print"/>
+                    <a:srcRect/>
+                    <a:stretch>
+                      <a:fillRect/>
+                    </a:stretch>
+                  </pic:blipFill>
+                  <pic:spPr bwMode="auto">
+                    <a:xfrm>
+                      <a:off x="0" y="0"/>
+                      <a:ext cx="3199595" cy="2088000"/>
+                    </a:xfrm>
+                    <a:prstGeom prst="rect">
+                      <a:avLst/>
+                    </a:prstGeom>
+                    <a:noFill/>
+                  </pic:spPr>
+                </pic:pic>
+              </a:graphicData>
+            </a:graphic>
+          </wp:inline>
+        </w:drawing>
+      </w:r>
+    </w:p>
+    <w:p>
+      <w:pPr>
+        <w:ind w:left="360"/>
+        <w:rPr>
+          <w:rFonts w:cstheme="minorHAnsi"/>
+          <w:b/>
+          <w:bCs/>
+          <w:sz w:val="20"/>
+          <w:szCs w:val="20"/>
+          <w:lang w:val="en-US"/>
+        </w:rPr>
+      </w:pPr>
+      <w:r>
+        <w:rPr>
+          <w:rFonts w:cstheme="minorHAnsi"/>
+          <w:b/>
+          <w:sz w:val="20"/>
+          <w:szCs w:val="20"/>
+        </w:rPr>
+        <w:t xml:space="preserve">Figure </w:t>
+      </w:r>
+      <w:r>
+        <w:rPr>
+          <w:rFonts w:cstheme="minorHAnsi"/>
+          <w:b/>
+          <w:sz w:val="20"/>
+          <w:szCs w:val="20"/>
+        </w:rPr>
+        <w:t>A6:</w:t>
+      </w:r>
+      <w:r>
+        <w:rPr>
+          <w:rFonts w:cstheme="minorHAnsi"/>
+          <w:b/>
+          <w:sz w:val="20"/>
+          <w:szCs w:val="20"/>
+        </w:rPr>
+        <w:t xml:space="preserve"> </w:t>
+      </w:r>
+      <w:r>
+        <w:rPr>
+          <w:rFonts w:cstheme="minorHAnsi"/>
+          <w:b/>
+          <w:bCs/>
+          <w:sz w:val="20"/>
+          <w:szCs w:val="20"/>
+          <w:lang w:val="en-US"/>
+        </w:rPr>
+        <w:t>Permutation Generated Sampling Distribution of F for Cockle Feeding Observed Data</w:t>
+      </w:r>
+    </w:p>
+    <w:p>
+      <w:pPr>
+        <w:rPr>
+          <w:rFonts w:cstheme="minorHAnsi"/>
+          <w:b/>
+          <w:bCs/>
+          <w:sz w:val="20"/>
+          <w:szCs w:val="20"/>
+          <w:lang w:val="en-US"/>
+        </w:rPr>
+      </w:pPr>
+      <w:r>
+        <w:rPr>
+          <w:rFonts w:cstheme="minorHAnsi"/>
+          <w:b/>
+          <w:bCs/>
+          <w:sz w:val="20"/>
+          <w:szCs w:val="20"/>
+          <w:lang w:val="en-US"/>
+        </w:rPr>
+        <w:br w:type="page"/>
+      </w:r>
+    </w:p>
+    <w:p>
+      <w:pPr>
+        <w:ind w:left="360"/>
+        <w:rPr>
+          <w:rFonts w:cstheme="minorHAnsi"/>
+          <w:b/>
+          <w:sz w:val="20"/>
+          <w:szCs w:val="20"/>
+        </w:rPr>
+      </w:pPr>
+    </w:p>
+    <w:p>
+      <w:pPr>
+        <w:spacing w:before="120"/>
+        <w:rPr>
+          <w:rFonts w:cstheme="minorHAnsi"/>
+          <w:b/>
+          <w:szCs w:val="24"/>
+        </w:rPr>
+      </w:pPr>
+      <w:r>
+        <w:rPr>
+          <w:rFonts w:cstheme="minorHAnsi"/>
+          <w:b/>
+          <w:szCs w:val="24"/>
+        </w:rPr>
+        <w:t>Growth Rate Estimation</w:t>
+      </w:r>
+      <w:r>
+        <w:rPr>
+          <w:rFonts w:cstheme="minorHAnsi"/>
+          <w:b/>
+          <w:szCs w:val="24"/>
+        </w:rPr>
+        <w:t xml:space="preserve">: </w:t>
+      </w:r>
+    </w:p>
+    <w:p>
+      <w:pPr>
+        <w:ind w:left="360"/>
+        <w:rPr>
+          <w:rFonts w:cstheme="minorHAnsi"/>
+          <w:b/>
+          <w:sz w:val="20"/>
+          <w:szCs w:val="20"/>
+        </w:rPr>
+      </w:pPr>
+      <w:r>
+        <w:rPr>
+          <w:rFonts w:cstheme="minorHAnsi"/>
+          <w:b/>
+          <w:noProof/>
+          <w:sz w:val="20"/>
+          <w:szCs w:val="20"/>
+          <w:lang w:eastAsia="en-NZ"/>
+        </w:rPr>
+        <w:drawing>
+          <wp:inline distT="0" distB="0" distL="0" distR="0">
+            <wp:extent cx="2467676" cy="1620000"/>
+            <wp:effectExtent l="19050" t="19050" r="27874" b="18300"/>
+            <wp:docPr id="14" name="Picture 5"/>
+            <wp:cNvGraphicFramePr>
+              <a:graphicFrameLocks xmlns:a="http://schemas.openxmlformats.org/drawingml/2006/main" noChangeAspect="1"/>
+            </wp:cNvGraphicFramePr>
+            <a:graphic xmlns:a="http://schemas.openxmlformats.org/drawingml/2006/main">
+              <a:graphicData uri="http://schemas.openxmlformats.org/drawingml/2006/picture">
+                <pic:pic xmlns:pic="http://schemas.openxmlformats.org/drawingml/2006/picture">
+                  <pic:nvPicPr>
+                    <pic:cNvPr id="0" name="Picture 5"/>
+                    <pic:cNvPicPr>
+                      <a:picLocks noChangeAspect="1" noChangeArrowheads="1"/>
+                    </pic:cNvPicPr>
+                  </pic:nvPicPr>
+                  <pic:blipFill>
+                    <a:blip r:embed="rId12" cstate="print"/>
+                    <a:srcRect/>
+                    <a:stretch>
+                      <a:fillRect/>
+                    </a:stretch>
+                  </pic:blipFill>
+                  <pic:spPr bwMode="auto">
+                    <a:xfrm>
+                      <a:off x="0" y="0"/>
+                      <a:ext cx="2467676" cy="1620000"/>
+                    </a:xfrm>
+                    <a:prstGeom prst="rect">
+                      <a:avLst/>
+                    </a:prstGeom>
+                    <a:noFill/>
+                    <a:ln>
+                      <a:solidFill>
+                        <a:schemeClr val="tx1"/>
+                      </a:solidFill>
+                    </a:ln>
+                  </pic:spPr>
+                </pic:pic>
+              </a:graphicData>
+            </a:graphic>
+          </wp:inline>
+        </w:drawing>
+      </w:r>
+      <w:r>
+        <w:rPr>
+          <w:rFonts w:cstheme="minorHAnsi"/>
+          <w:b/>
+          <w:sz w:val="20"/>
+          <w:szCs w:val="20"/>
+        </w:rPr>
+        <w:t xml:space="preserve">  </w:t>
+      </w:r>
+      <w:r>
+        <w:rPr>
+          <w:rFonts w:cstheme="minorHAnsi"/>
+          <w:b/>
+          <w:noProof/>
+          <w:sz w:val="20"/>
+          <w:szCs w:val="20"/>
+          <w:lang w:eastAsia="en-NZ"/>
+        </w:rPr>
+        <w:drawing>
+          <wp:inline distT="0" distB="0" distL="0" distR="0">
+            <wp:extent cx="2471577" cy="1620000"/>
+            <wp:effectExtent l="19050" t="19050" r="23973" b="18300"/>
+            <wp:docPr id="6" name="Picture 7"/>
+            <wp:cNvGraphicFramePr>
+              <a:graphicFrameLocks xmlns:a="http://schemas.openxmlformats.org/drawingml/2006/main" noChangeAspect="1"/>
+            </wp:cNvGraphicFramePr>
+            <a:graphic xmlns:a="http://schemas.openxmlformats.org/drawingml/2006/main">
+              <a:graphicData uri="http://schemas.openxmlformats.org/drawingml/2006/picture">
+                <pic:pic xmlns:pic="http://schemas.openxmlformats.org/drawingml/2006/picture">
+                  <pic:nvPicPr>
+                    <pic:cNvPr id="0" name="Picture 7"/>
+                    <pic:cNvPicPr>
+                      <a:picLocks noChangeAspect="1" noChangeArrowheads="1"/>
+                    </pic:cNvPicPr>
+                  </pic:nvPicPr>
+                  <pic:blipFill>
+                    <a:blip r:embed="rId13" cstate="print"/>
+                    <a:srcRect/>
+                    <a:stretch>
+                      <a:fillRect/>
+                    </a:stretch>
+                  </pic:blipFill>
+                  <pic:spPr bwMode="auto">
+                    <a:xfrm>
+                      <a:off x="0" y="0"/>
+                      <a:ext cx="2471577" cy="1620000"/>
+                    </a:xfrm>
+                    <a:prstGeom prst="rect">
+                      <a:avLst/>
+                    </a:prstGeom>
+                    <a:noFill/>
+                    <a:ln>
+                      <a:solidFill>
+                        <a:schemeClr val="tx1"/>
+                      </a:solidFill>
+                    </a:ln>
+                  </pic:spPr>
+                </pic:pic>
+              </a:graphicData>
+            </a:graphic>
+          </wp:inline>
+        </w:drawing>
+      </w:r>
+      <w:r>
+        <w:rPr>
+          <w:rFonts w:cstheme="minorHAnsi"/>
+          <w:b/>
+          <w:sz w:val="20"/>
+          <w:szCs w:val="20"/>
+        </w:rPr>
+        <w:t xml:space="preserve"> </w:t>
+      </w:r>
+      <w:r>
+        <w:rPr>
+          <w:rFonts w:cstheme="minorHAnsi"/>
+          <w:b/>
+          <w:noProof/>
+          <w:sz w:val="20"/>
+          <w:szCs w:val="20"/>
+          <w:lang w:eastAsia="en-NZ"/>
+        </w:rPr>
+        <w:drawing>
+          <wp:inline distT="0" distB="0" distL="0" distR="0">
+            <wp:extent cx="2466563" cy="1620000"/>
+            <wp:effectExtent l="19050" t="19050" r="9937" b="18300"/>
+            <wp:docPr id="17" name="Picture 8"/>
+            <wp:cNvGraphicFramePr>
+              <a:graphicFrameLocks xmlns:a="http://schemas.openxmlformats.org/drawingml/2006/main" noChangeAspect="1"/>
+            </wp:cNvGraphicFramePr>
+            <a:graphic xmlns:a="http://schemas.openxmlformats.org/drawingml/2006/main">
+              <a:graphicData uri="http://schemas.openxmlformats.org/drawingml/2006/picture">
+                <pic:pic xmlns:pic="http://schemas.openxmlformats.org/drawingml/2006/picture">
+                  <pic:nvPicPr>
+                    <pic:cNvPr id="0" name="Picture 8"/>
+                    <pic:cNvPicPr>
+                      <a:picLocks noChangeAspect="1" noChangeArrowheads="1"/>
+                    </pic:cNvPicPr>
+                  </pic:nvPicPr>
+                  <pic:blipFill>
+                    <a:blip r:embed="rId14" cstate="print"/>
+                    <a:srcRect/>
+                    <a:stretch>
+                      <a:fillRect/>
+                    </a:stretch>
+                  </pic:blipFill>
+                  <pic:spPr bwMode="auto">
+                    <a:xfrm>
+                      <a:off x="0" y="0"/>
+                      <a:ext cx="2466563" cy="1620000"/>
+                    </a:xfrm>
+                    <a:prstGeom prst="rect">
+                      <a:avLst/>
+                    </a:prstGeom>
+                    <a:noFill/>
+                    <a:ln>
+                      <a:solidFill>
+                        <a:schemeClr val="tx1"/>
+                      </a:solidFill>
+                    </a:ln>
+                  </pic:spPr>
+                </pic:pic>
+              </a:graphicData>
+            </a:graphic>
+          </wp:inline>
+        </w:drawing>
+      </w:r>
+    </w:p>
+    <w:p>
+      <w:pPr>
+        <w:rPr>
+          <w:rFonts w:cstheme="minorHAnsi"/>
+          <w:b/>
+          <w:sz w:val="18"/>
+          <w:szCs w:val="18"/>
+        </w:rPr>
+      </w:pPr>
+      <w:r>
+        <w:rPr>
+          <w:rFonts w:cstheme="minorHAnsi"/>
+          <w:b/>
+          <w:sz w:val="20"/>
+          <w:szCs w:val="20"/>
+        </w:rPr>
+        <w:t>Figure A7</w:t>
+      </w:r>
+      <w:r>
+        <w:rPr>
+          <w:rFonts w:cstheme="minorHAnsi"/>
+          <w:b/>
+          <w:sz w:val="20"/>
+          <w:szCs w:val="20"/>
+        </w:rPr>
+        <w:t xml:space="preserve">: </w:t>
+      </w:r>
+      <w:r>
+        <w:rPr>
+          <w:rFonts w:cstheme="minorHAnsi"/>
+          <w:b/>
+          <w:sz w:val="20"/>
+          <w:szCs w:val="20"/>
+        </w:rPr>
+        <w:t xml:space="preserve">Linear regressions of </w:t>
+      </w:r>
+      <m:oMath>
+        <m:r>
+          <m:rPr>
+            <m:sty m:val="bi"/>
+          </m:rPr>
+          <w:rPr>
+            <w:rFonts w:ascii="Cambria Math" w:hAnsi="Cambria Math" w:cstheme="minorHAnsi"/>
+            <w:sz w:val="20"/>
+            <w:szCs w:val="20"/>
+          </w:rPr>
+          <m:t>∆L/∆t</m:t>
+        </m:r>
+      </m:oMath>
+      <w:r>
+        <w:rPr>
+          <w:rFonts w:eastAsiaTheme="minorEastAsia" w:cstheme="minorHAnsi"/>
+          <w:b/>
+          <w:sz w:val="20"/>
+          <w:szCs w:val="20"/>
+        </w:rPr>
+        <w:t xml:space="preserve"> by </w:t>
+      </w:r>
+      <w:proofErr w:type="gramStart"/>
+      <w:r>
+        <w:rPr>
+          <w:rFonts w:eastAsiaTheme="minorEastAsia" w:cstheme="minorHAnsi"/>
+          <w:b/>
+          <w:i/>
+          <w:sz w:val="20"/>
+          <w:szCs w:val="20"/>
+        </w:rPr>
+        <w:t>L</w:t>
+      </w:r>
+      <w:r>
+        <w:rPr>
+          <w:rFonts w:eastAsiaTheme="minorEastAsia" w:cstheme="minorHAnsi"/>
+          <w:b/>
+          <w:i/>
+          <w:sz w:val="20"/>
+          <w:szCs w:val="20"/>
+          <w:vertAlign w:val="subscript"/>
+        </w:rPr>
+        <w:t>(</w:t>
+      </w:r>
+      <w:proofErr w:type="gramEnd"/>
+      <w:r>
+        <w:rPr>
+          <w:rFonts w:eastAsiaTheme="minorEastAsia" w:cstheme="minorHAnsi"/>
+          <w:b/>
+          <w:i/>
+          <w:sz w:val="20"/>
+          <w:szCs w:val="20"/>
+          <w:vertAlign w:val="subscript"/>
+        </w:rPr>
+        <w:t>t)</w:t>
+      </w:r>
+      <w:r>
+        <w:rPr>
+          <w:rFonts w:eastAsiaTheme="minorEastAsia" w:cstheme="minorHAnsi"/>
+          <w:b/>
+          <w:sz w:val="20"/>
+          <w:szCs w:val="20"/>
+        </w:rPr>
+        <w:t xml:space="preserve"> with anchoring data point added at t=0 for each of the three tidal zones.</w:t>
+      </w:r>
+    </w:p>
+    <w:p>
+      <w:pPr>
+        <w:spacing w:before="120"/>
+        <w:rPr>
+          <w:rFonts w:cstheme="minorHAnsi"/>
+          <w:szCs w:val="24"/>
+        </w:rPr>
+      </w:pPr>
+    </w:p>
+    <w:p>
+      <w:pPr>
+        <w:spacing w:before="120"/>
+        <w:rPr>
+          <w:rFonts w:cstheme="minorHAnsi"/>
+          <w:b/>
+          <w:i/>
+          <w:sz w:val="18"/>
+          <w:szCs w:val="18"/>
+        </w:rPr>
+      </w:pPr>
+    </w:p>
+    <w:p>
+      <w:pPr>
+        <w:spacing w:before="120"/>
+        <w:rPr>
+          <w:rFonts w:cstheme="minorHAnsi"/>
+          <w:b/>
+          <w:sz w:val="18"/>
+          <w:szCs w:val="20"/>
+        </w:rPr>
+      </w:pPr>
+    </w:p>
+    <w:p>
+      <w:pPr>
+        <w:spacing w:before="120"/>
+        <w:rPr>
+          <w:rFonts w:cstheme="minorHAnsi"/>
+          <w:b/>
+          <w:sz w:val="18"/>
+          <w:szCs w:val="20"/>
+        </w:rPr>
+      </w:pPr>
+    </w:p>
+    <w:p>
+      <w:pPr>
+        <w:rPr>
+          <w:b/>
+        </w:rPr>
+      </w:pPr>
+    </w:p>
     <w:p/>
     <w:p/>
     <w:p/>
@@ -143,7 +2273,7 @@
     <w:p/>
     <w:p/>
     <w:sectPr>
-      <w:headerReference w:type="default" r:id="rId7"/>
+      <w:headerReference w:type="default" r:id="rId15"/>
       <w:pgSz w:w="11906" w:h="16838"/>
       <w:pgMar w:top="1440" w:right="1440" w:bottom="1440" w:left="1440" w:header="708" w:footer="708" w:gutter="0"/>
       <w:cols w:space="708"/>
@@ -395,6 +2525,7 @@
   <w:style w:type="character" w:default="1" w:styleId="DefaultParagraphFont">
     <w:name w:val="Default Paragraph Font"/>
     <w:uiPriority w:val="1"/>
+    <w:semiHidden/>
     <w:unhideWhenUsed/>
   </w:style>
   <w:style w:type="table" w:default="1" w:styleId="TableNormal">
@@ -559,6 +2690,86 @@
     <w:uiPriority w:val="99"/>
     <w:semiHidden/>
     <w:rsid w:val="00372B22"/>
+  </w:style>
+  <w:style w:type="character" w:styleId="CommentReference">
+    <w:name w:val="annotation reference"/>
+    <w:basedOn w:val="DefaultParagraphFont"/>
+    <w:uiPriority w:val="99"/>
+    <w:semiHidden/>
+    <w:unhideWhenUsed/>
+    <w:rsid w:val="00C22BB2"/>
+    <w:rPr>
+      <w:sz w:val="16"/>
+      <w:szCs w:val="16"/>
+    </w:rPr>
+  </w:style>
+  <w:style w:type="paragraph" w:styleId="CommentText">
+    <w:name w:val="annotation text"/>
+    <w:basedOn w:val="Normal"/>
+    <w:link w:val="CommentTextChar"/>
+    <w:uiPriority w:val="99"/>
+    <w:semiHidden/>
+    <w:unhideWhenUsed/>
+    <w:rsid w:val="00C22BB2"/>
+    <w:pPr>
+      <w:spacing w:line="240" w:lineRule="auto"/>
+    </w:pPr>
+    <w:rPr>
+      <w:sz w:val="20"/>
+      <w:szCs w:val="20"/>
+    </w:rPr>
+  </w:style>
+  <w:style w:type="character" w:customStyle="1" w:styleId="CommentTextChar">
+    <w:name w:val="Comment Text Char"/>
+    <w:basedOn w:val="DefaultParagraphFont"/>
+    <w:link w:val="CommentText"/>
+    <w:uiPriority w:val="99"/>
+    <w:semiHidden/>
+    <w:rsid w:val="00C22BB2"/>
+    <w:rPr>
+      <w:sz w:val="20"/>
+      <w:szCs w:val="20"/>
+    </w:rPr>
+  </w:style>
+  <w:style w:type="paragraph" w:styleId="Revision">
+    <w:name w:val="Revision"/>
+    <w:hidden/>
+    <w:uiPriority w:val="99"/>
+    <w:semiHidden/>
+    <w:rsid w:val="003C3F8E"/>
+    <w:pPr>
+      <w:spacing w:after="0" w:line="240" w:lineRule="auto"/>
+    </w:pPr>
+  </w:style>
+  <w:style w:type="paragraph" w:styleId="BalloonText">
+    <w:name w:val="Balloon Text"/>
+    <w:basedOn w:val="Normal"/>
+    <w:link w:val="BalloonTextChar"/>
+    <w:uiPriority w:val="99"/>
+    <w:semiHidden/>
+    <w:unhideWhenUsed/>
+    <w:rsid w:val="003C3F8E"/>
+    <w:pPr>
+      <w:spacing w:after="0" w:line="240" w:lineRule="auto"/>
+    </w:pPr>
+    <w:rPr>
+      <w:rFonts w:ascii="Tahoma" w:hAnsi="Tahoma" w:cs="Tahoma"/>
+      <w:sz w:val="16"/>
+      <w:szCs w:val="16"/>
+    </w:rPr>
+  </w:style>
+  <w:style w:type="character" w:customStyle="1" w:styleId="BalloonTextChar">
+    <w:name w:val="Balloon Text Char"/>
+    <w:basedOn w:val="DefaultParagraphFont"/>
+    <w:link w:val="BalloonText"/>
+    <w:uiPriority w:val="99"/>
+    <w:semiHidden/>
+    <w:rsid w:val="003C3F8E"/>
+    <w:rPr>
+      <w:rFonts w:ascii="Tahoma" w:hAnsi="Tahoma" w:cs="Tahoma"/>
+      <w:sz w:val="16"/>
+      <w:szCs w:val="16"/>
+    </w:rPr>
   </w:style>
 </w:styles>
 </file>

</xml_diff>